<commit_message>
update on req doc
</commit_message>
<xml_diff>
--- a/docs/requirements_document.docx
+++ b/docs/requirements_document.docx
@@ -281,6 +281,15 @@
     </w:p>
     <w:sdt>
       <w:sdtPr>
+        <w:rPr>
+          <w:rFonts w:asciiTheme="minorHAnsi" w:eastAsiaTheme="minorHAnsi" w:hAnsiTheme="minorHAnsi" w:cstheme="minorBidi"/>
+          <w:b w:val="0"/>
+          <w:bCs w:val="0"/>
+          <w:color w:val="auto"/>
+          <w:sz w:val="22"/>
+          <w:szCs w:val="22"/>
+          <w:lang w:eastAsia="en-US"/>
+        </w:rPr>
         <w:id w:val="-847095100"/>
         <w:docPartObj>
           <w:docPartGallery w:val="Table of Contents"/>
@@ -289,12 +298,7 @@
       </w:sdtPr>
       <w:sdtEndPr>
         <w:rPr>
-          <w:rFonts w:asciiTheme="minorHAnsi" w:eastAsiaTheme="minorHAnsi" w:hAnsiTheme="minorHAnsi" w:cstheme="minorBidi"/>
           <w:noProof/>
-          <w:color w:val="auto"/>
-          <w:sz w:val="22"/>
-          <w:szCs w:val="22"/>
-          <w:lang w:eastAsia="en-US"/>
         </w:rPr>
       </w:sdtEndPr>
       <w:sdtContent>
@@ -842,14 +846,6 @@
           <w:sz w:val="24"/>
           <w:szCs w:val="24"/>
         </w:rPr>
-      </w:r>
-      <w:r>
-        <w:rPr>
-          <w:rFonts w:ascii="Segoe UI" w:hAnsi="Segoe UI" w:cs="Segoe UI"/>
-          <w:b/>
-          <w:sz w:val="24"/>
-          <w:szCs w:val="24"/>
-        </w:rPr>
         <w:fldChar w:fldCharType="separate"/>
       </w:r>
     </w:p>
@@ -952,7 +948,87 @@
           <w:sz w:val="24"/>
           <w:szCs w:val="24"/>
         </w:rPr>
-        <w:t xml:space="preserve">To aid individuals find the right off-the counter medicine to treat a common symptom without the need of a prescription. </w:t>
+        <w:t>This application</w:t>
+      </w:r>
+      <w:r>
+        <w:rPr>
+          <w:rFonts w:ascii="Segoe UI" w:hAnsi="Segoe UI" w:cs="Segoe UI"/>
+          <w:sz w:val="24"/>
+          <w:szCs w:val="24"/>
+        </w:rPr>
+        <w:t xml:space="preserve"> aid</w:t>
+      </w:r>
+      <w:r>
+        <w:rPr>
+          <w:rFonts w:ascii="Segoe UI" w:hAnsi="Segoe UI" w:cs="Segoe UI"/>
+          <w:sz w:val="24"/>
+          <w:szCs w:val="24"/>
+        </w:rPr>
+        <w:t>s</w:t>
+      </w:r>
+      <w:r>
+        <w:rPr>
+          <w:rFonts w:ascii="Segoe UI" w:hAnsi="Segoe UI" w:cs="Segoe UI"/>
+          <w:sz w:val="24"/>
+          <w:szCs w:val="24"/>
+        </w:rPr>
+        <w:t xml:space="preserve"> individuals </w:t>
+      </w:r>
+      <w:r>
+        <w:rPr>
+          <w:rFonts w:ascii="Segoe UI" w:hAnsi="Segoe UI" w:cs="Segoe UI"/>
+          <w:sz w:val="24"/>
+          <w:szCs w:val="24"/>
+        </w:rPr>
+        <w:t xml:space="preserve">in </w:t>
+      </w:r>
+      <w:r>
+        <w:rPr>
+          <w:rFonts w:ascii="Segoe UI" w:hAnsi="Segoe UI" w:cs="Segoe UI"/>
+          <w:sz w:val="24"/>
+          <w:szCs w:val="24"/>
+        </w:rPr>
+        <w:t>find</w:t>
+      </w:r>
+      <w:r>
+        <w:rPr>
+          <w:rFonts w:ascii="Segoe UI" w:hAnsi="Segoe UI" w:cs="Segoe UI"/>
+          <w:sz w:val="24"/>
+          <w:szCs w:val="24"/>
+        </w:rPr>
+        <w:t>ing</w:t>
+      </w:r>
+      <w:r>
+        <w:rPr>
+          <w:rFonts w:ascii="Segoe UI" w:hAnsi="Segoe UI" w:cs="Segoe UI"/>
+          <w:sz w:val="24"/>
+          <w:szCs w:val="24"/>
+        </w:rPr>
+        <w:t xml:space="preserve"> the right </w:t>
+      </w:r>
+      <w:r>
+        <w:rPr>
+          <w:rFonts w:ascii="Segoe UI" w:hAnsi="Segoe UI" w:cs="Segoe UI"/>
+          <w:sz w:val="24"/>
+          <w:szCs w:val="24"/>
+        </w:rPr>
+        <w:t>non-prescription medication</w:t>
+      </w:r>
+      <w:r>
+        <w:rPr>
+          <w:rFonts w:ascii="Segoe UI" w:hAnsi="Segoe UI" w:cs="Segoe UI"/>
+          <w:sz w:val="24"/>
+          <w:szCs w:val="24"/>
+        </w:rPr>
+        <w:t xml:space="preserve"> to treat a common symptom with</w:t>
+      </w:r>
+      <w:r>
+        <w:rPr>
+          <w:rFonts w:ascii="Segoe UI" w:hAnsi="Segoe UI" w:cs="Segoe UI"/>
+          <w:sz w:val="24"/>
+          <w:szCs w:val="24"/>
+        </w:rPr>
+        <w:t>out the need of a prescription.  This is needed so an individual will have an easier time finding the non-prescription drug they need.</w:t>
       </w:r>
     </w:p>
     <w:p>
@@ -1140,6 +1216,29 @@
           <w:sz w:val="24"/>
           <w:szCs w:val="24"/>
         </w:rPr>
+        <w:t>This application will allow a user search for information on non-prescription drugs searching for the name of a specific drug or by symptoms the drug treats.</w:t>
+      </w:r>
+    </w:p>
+    <w:p>
+      <w:pPr>
+        <w:pStyle w:val="ListParagraph"/>
+        <w:numPr>
+          <w:ilvl w:val="2"/>
+          <w:numId w:val="3"/>
+        </w:numPr>
+        <w:jc w:val="both"/>
+        <w:rPr>
+          <w:rFonts w:ascii="Segoe UI" w:hAnsi="Segoe UI" w:cs="Segoe UI"/>
+          <w:sz w:val="24"/>
+          <w:szCs w:val="24"/>
+        </w:rPr>
+      </w:pPr>
+      <w:r>
+        <w:rPr>
+          <w:rFonts w:ascii="Segoe UI" w:hAnsi="Segoe UI" w:cs="Segoe UI"/>
+          <w:sz w:val="24"/>
+          <w:szCs w:val="24"/>
+        </w:rPr>
         <w:t>This application will consist of a search box in which you may either enter the symptom(s) or medication.</w:t>
       </w:r>
     </w:p>
@@ -1163,15 +1262,23 @@
           <w:sz w:val="24"/>
           <w:szCs w:val="24"/>
         </w:rPr>
-        <w:t>If the symptom(s) is/are entered, then you will obtain the possible off-the counter medications that may be auto-prescribed (no doctor’s prescription necessary for purchase). The list will be display all the medications that will treat the searched symptom(s). The user will then be able to choose one medication at a time to review its information, that is: symptoms it treats, directions and warnings</w:t>
-      </w:r>
-      <w:r>
-        <w:rPr>
-          <w:rFonts w:ascii="Segoe UI" w:hAnsi="Segoe UI" w:cs="Segoe UI"/>
-          <w:sz w:val="24"/>
-          <w:szCs w:val="24"/>
-        </w:rPr>
-        <w:t>.</w:t>
+        <w:t>If the symptom(s) is/are entered, then you will obt</w:t>
+      </w:r>
+      <w:r>
+        <w:rPr>
+          <w:rFonts w:ascii="Segoe UI" w:hAnsi="Segoe UI" w:cs="Segoe UI"/>
+          <w:sz w:val="24"/>
+          <w:szCs w:val="24"/>
+        </w:rPr>
+        <w:t>ain the possible non-prescription</w:t>
+      </w:r>
+      <w:r>
+        <w:rPr>
+          <w:rFonts w:ascii="Segoe UI" w:hAnsi="Segoe UI" w:cs="Segoe UI"/>
+          <w:sz w:val="24"/>
+          <w:szCs w:val="24"/>
+        </w:rPr>
+        <w:t xml:space="preserve"> medications that may be auto-prescribed (no doctor’s prescription necessary for purchase). The list will be display all the medications that will treat the searched symptom(s). The user will then be able to choose one medication at a time to review its information, that is: symptoms it treats, directions and warnings.</w:t>
       </w:r>
     </w:p>
     <w:p>
@@ -1309,15 +1416,8 @@
           <w:sz w:val="24"/>
           <w:szCs w:val="24"/>
         </w:rPr>
-        <w:t>Users will not be allowed to make any modifications to the symptoms’ relationship with their matched medications. Users shall be allowed to make any suggestions to the authors via private messaging</w:t>
-      </w:r>
-      <w:r>
-        <w:rPr>
-          <w:rFonts w:ascii="Segoe UI" w:hAnsi="Segoe UI" w:cs="Segoe UI"/>
-          <w:sz w:val="24"/>
-          <w:szCs w:val="24"/>
-        </w:rPr>
-        <w:t>.</w:t>
+        <w:lastRenderedPageBreak/>
+        <w:t>Users will not be allowed to make any modifications to the symptoms’ relationship with their matched medications. Users shall be allowed to make any suggestions to the authors via private messaging.</w:t>
       </w:r>
     </w:p>
     <w:p>
@@ -1340,15 +1440,7 @@
           <w:sz w:val="24"/>
           <w:szCs w:val="24"/>
         </w:rPr>
-        <w:t>Only authors will be allowed to make any modifications to the app</w:t>
-      </w:r>
-      <w:r>
-        <w:rPr>
-          <w:rFonts w:ascii="Segoe UI" w:hAnsi="Segoe UI" w:cs="Segoe UI"/>
-          <w:sz w:val="24"/>
-          <w:szCs w:val="24"/>
-        </w:rPr>
-        <w:t>.</w:t>
+        <w:t>Only authors will be allowed to make any modifications to the app.</w:t>
       </w:r>
     </w:p>
     <w:p>
@@ -1372,7 +1464,6 @@
           <w:sz w:val="24"/>
           <w:szCs w:val="24"/>
         </w:rPr>
-        <w:lastRenderedPageBreak/>
         <w:t>Scope</w:t>
       </w:r>
       <w:bookmarkEnd w:id="5"/>
@@ -1413,15 +1504,7 @@
           <w:sz w:val="24"/>
           <w:szCs w:val="24"/>
         </w:rPr>
-        <w:t xml:space="preserve"> Create data base</w:t>
-      </w:r>
-      <w:r>
-        <w:rPr>
-          <w:rFonts w:ascii="Segoe UI" w:hAnsi="Segoe UI" w:cs="Segoe UI"/>
-          <w:sz w:val="24"/>
-          <w:szCs w:val="24"/>
-        </w:rPr>
-        <w:t>.</w:t>
+        <w:t xml:space="preserve"> Create data base.</w:t>
       </w:r>
     </w:p>
     <w:p>
@@ -1444,135 +1527,111 @@
           <w:sz w:val="24"/>
           <w:szCs w:val="24"/>
         </w:rPr>
-        <w:t>Phase 2 – Build search bar based on medication name and be able to display medication data</w:t>
-      </w:r>
-      <w:r>
-        <w:rPr>
-          <w:rFonts w:ascii="Segoe UI" w:hAnsi="Segoe UI" w:cs="Segoe UI"/>
-          <w:sz w:val="24"/>
-          <w:szCs w:val="24"/>
-        </w:rPr>
-        <w:t>.</w:t>
+        <w:t>Phase 2 – Build search bar based on medication name and be able to display medication data.</w:t>
+      </w:r>
+    </w:p>
+    <w:p>
+      <w:pPr>
+        <w:pStyle w:val="ListParagraph"/>
+        <w:numPr>
+          <w:ilvl w:val="2"/>
+          <w:numId w:val="3"/>
+        </w:numPr>
+        <w:jc w:val="both"/>
+        <w:rPr>
+          <w:rFonts w:ascii="Segoe UI" w:hAnsi="Segoe UI" w:cs="Segoe UI"/>
+          <w:sz w:val="24"/>
+          <w:szCs w:val="24"/>
+        </w:rPr>
+      </w:pPr>
+      <w:r>
+        <w:rPr>
+          <w:rFonts w:ascii="Segoe UI" w:hAnsi="Segoe UI" w:cs="Segoe UI"/>
+          <w:sz w:val="24"/>
+          <w:szCs w:val="24"/>
+        </w:rPr>
+        <w:t>Phase 3</w:t>
+      </w:r>
+      <w:r>
+        <w:rPr>
+          <w:rFonts w:ascii="Segoe UI" w:hAnsi="Segoe UI" w:cs="Segoe UI"/>
+          <w:sz w:val="24"/>
+          <w:szCs w:val="24"/>
+        </w:rPr>
+        <w:t xml:space="preserve"> –</w:t>
+      </w:r>
+      <w:r>
+        <w:rPr>
+          <w:rFonts w:ascii="Segoe UI" w:hAnsi="Segoe UI" w:cs="Segoe UI"/>
+          <w:sz w:val="24"/>
+          <w:szCs w:val="24"/>
+        </w:rPr>
+        <w:t xml:space="preserve"> Continue working on search bar, search by symptoms.</w:t>
+      </w:r>
+    </w:p>
+    <w:p>
+      <w:pPr>
+        <w:pStyle w:val="ListParagraph"/>
+        <w:numPr>
+          <w:ilvl w:val="2"/>
+          <w:numId w:val="3"/>
+        </w:numPr>
+        <w:jc w:val="both"/>
+        <w:rPr>
+          <w:rFonts w:ascii="Segoe UI" w:hAnsi="Segoe UI" w:cs="Segoe UI"/>
+          <w:sz w:val="24"/>
+          <w:szCs w:val="24"/>
+        </w:rPr>
+      </w:pPr>
+      <w:r>
+        <w:rPr>
+          <w:rFonts w:ascii="Segoe UI" w:hAnsi="Segoe UI" w:cs="Segoe UI"/>
+          <w:sz w:val="24"/>
+          <w:szCs w:val="24"/>
+        </w:rPr>
+        <w:t>Phase 4</w:t>
+      </w:r>
+      <w:r>
+        <w:rPr>
+          <w:rFonts w:ascii="Segoe UI" w:hAnsi="Segoe UI" w:cs="Segoe UI"/>
+          <w:sz w:val="24"/>
+          <w:szCs w:val="24"/>
+        </w:rPr>
+        <w:t xml:space="preserve"> –</w:t>
+      </w:r>
+      <w:r>
+        <w:rPr>
+          <w:rFonts w:ascii="Segoe UI" w:hAnsi="Segoe UI" w:cs="Segoe UI"/>
+          <w:sz w:val="24"/>
+          <w:szCs w:val="24"/>
+        </w:rPr>
+        <w:t xml:space="preserve"> (Optional) Sort results based on best match.</w:t>
+      </w:r>
+    </w:p>
+    <w:p>
+      <w:pPr>
+        <w:pStyle w:val="ListParagraph"/>
+        <w:numPr>
+          <w:ilvl w:val="1"/>
+          <w:numId w:val="3"/>
+        </w:numPr>
+        <w:jc w:val="both"/>
+        <w:rPr>
+          <w:rFonts w:ascii="Segoe UI" w:hAnsi="Segoe UI" w:cs="Segoe UI"/>
+          <w:sz w:val="24"/>
+          <w:szCs w:val="24"/>
+        </w:rPr>
+      </w:pPr>
+      <w:r>
+        <w:rPr>
+          <w:rFonts w:ascii="Segoe UI" w:hAnsi="Segoe UI" w:cs="Segoe UI"/>
+          <w:sz w:val="24"/>
+          <w:szCs w:val="24"/>
+        </w:rPr>
+        <w:t>Performance</w:t>
       </w:r>
       <w:bookmarkStart w:id="6" w:name="_GoBack"/>
       <w:bookmarkEnd w:id="6"/>
-    </w:p>
-    <w:p>
-      <w:pPr>
-        <w:pStyle w:val="ListParagraph"/>
-        <w:numPr>
-          <w:ilvl w:val="2"/>
-          <w:numId w:val="3"/>
-        </w:numPr>
-        <w:jc w:val="both"/>
-        <w:rPr>
-          <w:rFonts w:ascii="Segoe UI" w:hAnsi="Segoe UI" w:cs="Segoe UI"/>
-          <w:sz w:val="24"/>
-          <w:szCs w:val="24"/>
-        </w:rPr>
-      </w:pPr>
-      <w:r>
-        <w:rPr>
-          <w:rFonts w:ascii="Segoe UI" w:hAnsi="Segoe UI" w:cs="Segoe UI"/>
-          <w:sz w:val="24"/>
-          <w:szCs w:val="24"/>
-        </w:rPr>
-        <w:t>Phase 3</w:t>
-      </w:r>
-      <w:r>
-        <w:rPr>
-          <w:rFonts w:ascii="Segoe UI" w:hAnsi="Segoe UI" w:cs="Segoe UI"/>
-          <w:sz w:val="24"/>
-          <w:szCs w:val="24"/>
-        </w:rPr>
-        <w:t xml:space="preserve"> –</w:t>
-      </w:r>
-      <w:r>
-        <w:rPr>
-          <w:rFonts w:ascii="Segoe UI" w:hAnsi="Segoe UI" w:cs="Segoe UI"/>
-          <w:sz w:val="24"/>
-          <w:szCs w:val="24"/>
-        </w:rPr>
-        <w:t xml:space="preserve"> Continue working on search bar, search by symptoms</w:t>
-      </w:r>
-      <w:r>
-        <w:rPr>
-          <w:rFonts w:ascii="Segoe UI" w:hAnsi="Segoe UI" w:cs="Segoe UI"/>
-          <w:sz w:val="24"/>
-          <w:szCs w:val="24"/>
-        </w:rPr>
-        <w:t>.</w:t>
-      </w:r>
-    </w:p>
-    <w:p>
-      <w:pPr>
-        <w:pStyle w:val="ListParagraph"/>
-        <w:numPr>
-          <w:ilvl w:val="2"/>
-          <w:numId w:val="3"/>
-        </w:numPr>
-        <w:jc w:val="both"/>
-        <w:rPr>
-          <w:rFonts w:ascii="Segoe UI" w:hAnsi="Segoe UI" w:cs="Segoe UI"/>
-          <w:sz w:val="24"/>
-          <w:szCs w:val="24"/>
-        </w:rPr>
-      </w:pPr>
-      <w:r>
-        <w:rPr>
-          <w:rFonts w:ascii="Segoe UI" w:hAnsi="Segoe UI" w:cs="Segoe UI"/>
-          <w:sz w:val="24"/>
-          <w:szCs w:val="24"/>
-        </w:rPr>
-        <w:t>Phase 4</w:t>
-      </w:r>
-      <w:r>
-        <w:rPr>
-          <w:rFonts w:ascii="Segoe UI" w:hAnsi="Segoe UI" w:cs="Segoe UI"/>
-          <w:sz w:val="24"/>
-          <w:szCs w:val="24"/>
-        </w:rPr>
-        <w:t xml:space="preserve"> –</w:t>
-      </w:r>
-      <w:r>
-        <w:rPr>
-          <w:rFonts w:ascii="Segoe UI" w:hAnsi="Segoe UI" w:cs="Segoe UI"/>
-          <w:sz w:val="24"/>
-          <w:szCs w:val="24"/>
-        </w:rPr>
-        <w:t xml:space="preserve"> (Optional) Sort results based on best match</w:t>
-      </w:r>
-      <w:r>
-        <w:rPr>
-          <w:rFonts w:ascii="Segoe UI" w:hAnsi="Segoe UI" w:cs="Segoe UI"/>
-          <w:sz w:val="24"/>
-          <w:szCs w:val="24"/>
-        </w:rPr>
-        <w:t>.</w:t>
-      </w:r>
-    </w:p>
-    <w:p>
-      <w:pPr>
-        <w:pStyle w:val="ListParagraph"/>
-        <w:numPr>
-          <w:ilvl w:val="1"/>
-          <w:numId w:val="3"/>
-        </w:numPr>
-        <w:jc w:val="both"/>
-        <w:rPr>
-          <w:rFonts w:ascii="Segoe UI" w:hAnsi="Segoe UI" w:cs="Segoe UI"/>
-          <w:sz w:val="24"/>
-          <w:szCs w:val="24"/>
-        </w:rPr>
-      </w:pPr>
-      <w:r>
-        <w:rPr>
-          <w:rFonts w:ascii="Segoe UI" w:hAnsi="Segoe UI" w:cs="Segoe UI"/>
-          <w:sz w:val="24"/>
-          <w:szCs w:val="24"/>
-        </w:rPr>
-        <w:t>Performance</w:t>
-      </w:r>
     </w:p>
     <w:p>
       <w:pPr>
@@ -1884,13 +1943,7 @@
       <w:rPr>
         <w:rFonts w:asciiTheme="majorHAnsi" w:eastAsiaTheme="majorEastAsia" w:hAnsiTheme="majorHAnsi" w:cstheme="majorBidi"/>
       </w:rPr>
-      <w:t xml:space="preserve">Search for Off-Counter Meds – Requirements </w:t>
-    </w:r>
-    <w:r>
-      <w:rPr>
-        <w:rFonts w:asciiTheme="majorHAnsi" w:eastAsiaTheme="majorEastAsia" w:hAnsiTheme="majorHAnsi" w:cstheme="majorBidi"/>
-      </w:rPr>
-      <w:t>Document</w:t>
+      <w:t>Search for Off-Counter Meds – Requirements Document</w:t>
     </w:r>
     <w:r>
       <w:rPr>
@@ -1924,7 +1977,7 @@
         <w:rFonts w:asciiTheme="majorHAnsi" w:eastAsiaTheme="majorEastAsia" w:hAnsiTheme="majorHAnsi" w:cstheme="majorBidi"/>
         <w:noProof/>
       </w:rPr>
-      <w:t>2</w:t>
+      <w:t>4</w:t>
     </w:r>
     <w:r>
       <w:rPr>
@@ -3499,7 +3552,7 @@
 </file>
 
 <file path=customXml/itemProps1.xml><?xml version="1.0" encoding="utf-8"?>
-<ds:datastoreItem xmlns:ds="http://schemas.openxmlformats.org/officeDocument/2006/customXml" ds:itemID="{294635A2-3DCF-49A0-A684-8979887DD98A}">
+<ds:datastoreItem xmlns:ds="http://schemas.openxmlformats.org/officeDocument/2006/customXml" ds:itemID="{D9F6AA30-8D65-4029-9470-A01654ABCA51}">
   <ds:schemaRefs>
     <ds:schemaRef ds:uri="http://schemas.openxmlformats.org/officeDocument/2006/bibliography"/>
   </ds:schemaRefs>

</xml_diff>